<commit_message>
doc: make report ai-lab-1
</commit_message>
<xml_diff>
--- a/ai-lab-1/Отчёт Путин Павел 4 курс 7 группа.docx
+++ b/ai-lab-1/Отчёт Путин Павел 4 курс 7 группа.docx
@@ -7,7 +7,13 @@
         <w:pStyle w:val="af6"/>
       </w:pPr>
       <w:r>
-        <w:t>Отчёт з</w:t>
+        <w:t>Отчёт</w:t>
+      </w:r>
+      <w:r>
+        <w:t xml:space="preserve"> по</w:t>
+      </w:r>
+      <w:r>
+        <w:t xml:space="preserve"> з</w:t>
       </w:r>
       <w:r>
         <w:t>адани</w:t>
@@ -31,9 +37,27 @@
     <w:p>
       <w:pPr>
         <w:pStyle w:val="af7"/>
-      </w:pPr>
-      <w:r>
-        <w:t>Выполнил студент 4 курса 7 группы Путин Павел</w:t>
+        <w:rPr>
+          <w:lang w:val="ru-RU"/>
+        </w:rPr>
+      </w:pPr>
+      <w:r>
+        <w:rPr>
+          <w:lang w:val="ru-RU"/>
+        </w:rPr>
+        <w:t>Выполнил студент 4 курса 7</w:t>
+      </w:r>
+      <w:r>
+        <w:rPr>
+          <w:lang w:val="ru-RU"/>
+        </w:rPr>
+        <w:t>.1</w:t>
+      </w:r>
+      <w:r>
+        <w:rPr>
+          <w:lang w:val="ru-RU"/>
+        </w:rPr>
+        <w:t xml:space="preserve"> группы Путин Павел</w:t>
       </w:r>
     </w:p>
     <w:p>
@@ -66,21 +90,7 @@
         <w:rPr>
           <w:lang w:val="ru-RU" w:eastAsia="ru-RU"/>
         </w:rPr>
-        <w:t>Для подготовки рекламной компании необходимо провести сегментацию постоянных покупателей. Данные предоставлены российской компанией, продающей кожгалантерею (</w:t>
-      </w:r>
-      <w:proofErr w:type="spellStart"/>
-      <w:r>
-        <w:rPr>
-          <w:lang w:val="ru-RU" w:eastAsia="ru-RU"/>
-        </w:rPr>
-        <w:t>Эдминс</w:t>
-      </w:r>
-      <w:proofErr w:type="spellEnd"/>
-      <w:r>
-        <w:rPr>
-          <w:lang w:val="ru-RU" w:eastAsia="ru-RU"/>
-        </w:rPr>
-        <w:t>). Рекламный бюджет компании ограничен.</w:t>
+        <w:t>Для подготовки рекламной компании необходимо провести сегментацию постоянных покупателей. Данные предоставлены российской компанией, продающей кожгалантерею (Эдминс). Рекламный бюджет компании ограничен.</w:t>
       </w:r>
     </w:p>
     <w:p>
@@ -194,11 +204,9 @@
         </w:rPr>
         <w:t xml:space="preserve">В качестве теоретической основы использовалось учебное пособие Демидовой Л.А. «Кластерный анализ». В соответствии с рекомендациями из пособия использовались библиотеки </w:t>
       </w:r>
-      <w:proofErr w:type="spellStart"/>
       <w:r>
         <w:t>scipy</w:t>
       </w:r>
-      <w:proofErr w:type="spellEnd"/>
       <w:r>
         <w:rPr>
           <w:lang w:val="ru-RU"/>
@@ -209,27 +217,11 @@
         <w:rPr>
           <w:lang w:val="ru-RU"/>
         </w:rPr>
-        <w:t xml:space="preserve">для иерархической кластеризации и построения </w:t>
-      </w:r>
-      <w:proofErr w:type="spellStart"/>
-      <w:r>
-        <w:rPr>
-          <w:lang w:val="ru-RU"/>
-        </w:rPr>
-        <w:t>дендрограммы</w:t>
-      </w:r>
-      <w:proofErr w:type="spellEnd"/>
-      <w:r>
-        <w:rPr>
-          <w:lang w:val="ru-RU"/>
-        </w:rPr>
-        <w:t xml:space="preserve"> и </w:t>
-      </w:r>
-      <w:proofErr w:type="spellStart"/>
+        <w:t xml:space="preserve">для иерархической кластеризации и построения дендрограммы и </w:t>
+      </w:r>
       <w:r>
         <w:t>sklearn</w:t>
       </w:r>
-      <w:proofErr w:type="spellEnd"/>
       <w:r>
         <w:rPr>
           <w:lang w:val="ru-RU"/>
@@ -311,13 +303,8 @@
         </w:rPr>
         <w:fldChar w:fldCharType="separate"/>
       </w:r>
-      <w:proofErr w:type="spellStart"/>
-      <w:r>
-        <w:t>Рисунок</w:t>
-      </w:r>
-      <w:proofErr w:type="spellEnd"/>
-      <w:r>
-        <w:t xml:space="preserve"> </w:t>
+      <w:r>
+        <w:t xml:space="preserve">Рисунок </w:t>
       </w:r>
       <w:r>
         <w:rPr>
@@ -343,6 +330,9 @@
         <w:pStyle w:val="af8"/>
       </w:pPr>
       <w:r>
+        <w:rPr>
+          <w:noProof/>
+        </w:rPr>
         <w:drawing>
           <wp:inline distT="0" distB="0" distL="0" distR="0" wp14:anchorId="555E6B90" wp14:editId="22515851">
             <wp:extent cx="5611008" cy="1314633"/>
@@ -425,11 +415,9 @@
         </w:rPr>
         <w:t>.</w:t>
       </w:r>
-      <w:proofErr w:type="spellStart"/>
       <w:r>
         <w:t>DataFrame</w:t>
       </w:r>
-      <w:proofErr w:type="spellEnd"/>
       <w:r>
         <w:rPr>
           <w:lang w:val="ru-RU"/>
@@ -502,21 +490,7 @@
         <w:rPr>
           <w:lang w:val="ru-RU"/>
         </w:rPr>
-        <w:t xml:space="preserve">Результат иерархической кластеризации можно увидеть на </w:t>
-      </w:r>
-      <w:proofErr w:type="spellStart"/>
-      <w:r>
-        <w:rPr>
-          <w:lang w:val="ru-RU"/>
-        </w:rPr>
-        <w:t>дендрограмме</w:t>
-      </w:r>
-      <w:proofErr w:type="spellEnd"/>
-      <w:r>
-        <w:rPr>
-          <w:lang w:val="ru-RU"/>
-        </w:rPr>
-        <w:t xml:space="preserve"> (см. </w:t>
+        <w:t xml:space="preserve">Результат иерархической кластеризации можно увидеть на дендрограмме (см. </w:t>
       </w:r>
       <w:r>
         <w:rPr>
@@ -541,13 +515,8 @@
         </w:rPr>
         <w:fldChar w:fldCharType="separate"/>
       </w:r>
-      <w:proofErr w:type="spellStart"/>
-      <w:r>
-        <w:t>Рисунок</w:t>
-      </w:r>
-      <w:proofErr w:type="spellEnd"/>
-      <w:r>
-        <w:t xml:space="preserve"> </w:t>
+      <w:r>
+        <w:t xml:space="preserve">Рисунок </w:t>
       </w:r>
       <w:r>
         <w:rPr>
@@ -648,18 +617,10 @@
       </w:fldSimple>
       <w:bookmarkEnd w:id="1"/>
       <w:r>
-        <w:rPr>
-          <w:lang w:val="en-US"/>
-        </w:rPr>
         <w:t xml:space="preserve"> - </w:t>
       </w:r>
-      <w:proofErr w:type="spellStart"/>
-      <w:r>
-        <w:t>Дендрограмма</w:t>
-      </w:r>
-      <w:proofErr w:type="spellEnd"/>
-      <w:r>
-        <w:t xml:space="preserve"> кластеров покупателей</w:t>
+      <w:r>
+        <w:t>Дендрограмма кластеров покупателей</w:t>
       </w:r>
     </w:p>
     <w:p>
@@ -673,21 +634,7 @@
         <w:rPr>
           <w:lang w:val="ru-RU"/>
         </w:rPr>
-        <w:t xml:space="preserve">На </w:t>
-      </w:r>
-      <w:proofErr w:type="spellStart"/>
-      <w:r>
-        <w:rPr>
-          <w:lang w:val="ru-RU"/>
-        </w:rPr>
-        <w:t>дендрограмме</w:t>
-      </w:r>
-      <w:proofErr w:type="spellEnd"/>
-      <w:r>
-        <w:rPr>
-          <w:lang w:val="ru-RU"/>
-        </w:rPr>
-        <w:t xml:space="preserve"> отчётливо выделяются 3 кластера (оранжевый, зелёный и красный). Их анализ будет произведён далее.</w:t>
+        <w:t>На дендрограмме отчётливо выделяются 3 кластера (оранжевый, зелёный и красный). Их анализ будет произведён далее.</w:t>
       </w:r>
     </w:p>
     <w:p>
@@ -762,13 +709,8 @@
         </w:rPr>
         <w:fldChar w:fldCharType="separate"/>
       </w:r>
-      <w:proofErr w:type="spellStart"/>
-      <w:r>
-        <w:t>Рисунок</w:t>
-      </w:r>
-      <w:proofErr w:type="spellEnd"/>
-      <w:r>
-        <w:t xml:space="preserve"> </w:t>
+      <w:r>
+        <w:t xml:space="preserve">Рисунок </w:t>
       </w:r>
       <w:r>
         <w:rPr>
@@ -794,6 +736,9 @@
         <w:pStyle w:val="af8"/>
       </w:pPr>
       <w:r>
+        <w:rPr>
+          <w:noProof/>
+        </w:rPr>
         <w:drawing>
           <wp:inline distT="0" distB="0" distL="0" distR="0" wp14:anchorId="2012BC95" wp14:editId="09D96691">
             <wp:extent cx="3858163" cy="4296375"/>
@@ -872,6 +817,9 @@
         <w:pStyle w:val="af8"/>
       </w:pPr>
       <w:r>
+        <w:rPr>
+          <w:noProof/>
+        </w:rPr>
         <w:lastRenderedPageBreak/>
         <w:drawing>
           <wp:inline distT="0" distB="0" distL="0" distR="0" wp14:anchorId="0D2C1329" wp14:editId="6EE7D6F8">
@@ -994,11 +942,9 @@
         </w:rPr>
         <w:t>.</w:t>
       </w:r>
-      <w:proofErr w:type="spellStart"/>
       <w:r>
         <w:t>DataFrame</w:t>
       </w:r>
-      <w:proofErr w:type="spellEnd"/>
       <w:r>
         <w:rPr>
           <w:lang w:val="ru-RU"/>
@@ -1028,13 +974,8 @@
         </w:rPr>
         <w:fldChar w:fldCharType="separate"/>
       </w:r>
-      <w:proofErr w:type="spellStart"/>
-      <w:r>
-        <w:t>Рисунок</w:t>
-      </w:r>
-      <w:proofErr w:type="spellEnd"/>
-      <w:r>
-        <w:t xml:space="preserve"> </w:t>
+      <w:r>
+        <w:t xml:space="preserve">Рисунок </w:t>
       </w:r>
       <w:r>
         <w:rPr>
@@ -1060,6 +1001,9 @@
         <w:pStyle w:val="af8"/>
       </w:pPr>
       <w:r>
+        <w:rPr>
+          <w:noProof/>
+        </w:rPr>
         <w:lastRenderedPageBreak/>
         <w:drawing>
           <wp:inline distT="0" distB="0" distL="0" distR="0" wp14:anchorId="3ACA6175" wp14:editId="0E402C53">
@@ -1161,13 +1105,13 @@
           <w:vanish/>
           <w:lang w:val="ru-RU"/>
         </w:rPr>
+        <w:instrText xml:space="preserve"> \* MERGEFORMAT </w:instrText>
       </w:r>
       <w:r>
         <w:rPr>
           <w:vanish/>
           <w:lang w:val="ru-RU"/>
         </w:rPr>
-        <w:instrText xml:space="preserve"> \* MERGEFORMAT </w:instrText>
       </w:r>
       <w:r>
         <w:rPr>
@@ -1208,6 +1152,9 @@
         <w:pStyle w:val="af8"/>
       </w:pPr>
       <w:r>
+        <w:rPr>
+          <w:noProof/>
+        </w:rPr>
         <w:drawing>
           <wp:inline distT="0" distB="0" distL="0" distR="0" wp14:anchorId="51F9E7F6" wp14:editId="323F555E">
             <wp:extent cx="2996304" cy="3469005"/>
@@ -1332,13 +1279,13 @@
           <w:vanish/>
           <w:lang w:val="ru-RU"/>
         </w:rPr>
+        <w:instrText xml:space="preserve"> \* MERGEFORMAT </w:instrText>
       </w:r>
       <w:r>
         <w:rPr>
           <w:vanish/>
           <w:lang w:val="ru-RU"/>
         </w:rPr>
-        <w:instrText xml:space="preserve"> \* MERGEFORMAT </w:instrText>
       </w:r>
       <w:r>
         <w:rPr>
@@ -1379,8 +1326,8 @@
         <w:pStyle w:val="afa"/>
         <w:keepNext/>
       </w:pPr>
-      <w:bookmarkStart w:id="5" w:name="_Ref177305982"/>
-      <w:bookmarkStart w:id="6" w:name="_Ref177305986"/>
+      <w:bookmarkStart w:id="5" w:name="_Ref177305986"/>
+      <w:bookmarkStart w:id="6" w:name="_Ref177305982"/>
       <w:r>
         <w:t xml:space="preserve">Таблица </w:t>
       </w:r>
@@ -1392,17 +1339,17 @@
           <w:t>1</w:t>
         </w:r>
       </w:fldSimple>
+      <w:bookmarkEnd w:id="5"/>
+      <w:r>
+        <w:t xml:space="preserve"> - Информация о кластерах (50 п</w:t>
+      </w:r>
+      <w:r>
+        <w:t>роцентиль</w:t>
+      </w:r>
+      <w:r>
+        <w:t>)</w:t>
+      </w:r>
       <w:bookmarkEnd w:id="6"/>
-      <w:r>
-        <w:t xml:space="preserve"> - Информация о кластерах (50 п</w:t>
-      </w:r>
-      <w:r>
-        <w:t>роцентиль</w:t>
-      </w:r>
-      <w:r>
-        <w:t>)</w:t>
-      </w:r>
-      <w:bookmarkEnd w:id="5"/>
     </w:p>
     <w:tbl>
       <w:tblPr>
@@ -1652,15 +1599,7 @@
               <w:pStyle w:val="afd"/>
             </w:pPr>
             <w:r>
-              <w:t>познавательный (</w:t>
-            </w:r>
-            <w:proofErr w:type="spellStart"/>
-            <w:r>
-              <w:t>дискавери</w:t>
-            </w:r>
-            <w:proofErr w:type="spellEnd"/>
-            <w:r>
-              <w:t>, Культура)</w:t>
+              <w:t>познавательный (дискавери, Культура)</w:t>
             </w:r>
           </w:p>
         </w:tc>
@@ -1749,12 +1688,27 @@
     <w:p>
       <w:pPr>
         <w:pStyle w:val="af7"/>
-      </w:pPr>
-      <w:r>
-        <w:rPr>
-          <w:lang w:val="ru-RU"/>
-        </w:rPr>
-        <w:t>Из этих данных можно сделать следующие рекомендации по проведению маркетинговой компании: большую часть бюджета необходимо направить на рекламу в глянцевых журнал с ориентиром на женскую молодую аудиторию. Так же часть средств необходимо направить на покупку рекламы на государственных и познавательных телеканалах.</w:t>
+        <w:rPr>
+          <w:lang w:val="ru-RU"/>
+        </w:rPr>
+      </w:pPr>
+      <w:r>
+        <w:rPr>
+          <w:lang w:val="ru-RU"/>
+        </w:rPr>
+        <w:t>Из этих данных можно сделать следующие рекомендации по проведению маркетинговой компании: большую часть бюджета необходимо направить на рекламу в глянцевых журнал</w:t>
+      </w:r>
+      <w:r>
+        <w:rPr>
+          <w:lang w:val="ru-RU"/>
+        </w:rPr>
+        <w:t>ах</w:t>
+      </w:r>
+      <w:r>
+        <w:rPr>
+          <w:lang w:val="ru-RU"/>
+        </w:rPr>
+        <w:t xml:space="preserve"> с ориентиром на женскую молодую аудиторию. Так же часть средств необходимо направить на покупку рекламы на государственных и познавательных телеканалах.</w:t>
       </w:r>
     </w:p>
     <w:p>

</xml_diff>